<commit_message>
Fixed empi first page
</commit_message>
<xml_diff>
--- a/sem5/Makiyan_empi.docx
+++ b/sem5/Makiyan_empi.docx
@@ -142,37 +142,6 @@
       <w:pPr>
         <w:spacing w:line="360" w:lineRule="auto"/>
         <w:ind w:firstLine="0"/>
-        <w:jc w:val="center"/>
-        <w:rPr>
-          <w:b/>
-        </w:rPr>
-      </w:pPr>
-    </w:p>
-    <w:p>
-      <w:pPr>
-        <w:spacing w:line="360" w:lineRule="auto"/>
-        <w:ind w:firstLine="0"/>
-        <w:jc w:val="center"/>
-        <w:rPr>
-          <w:b/>
-        </w:rPr>
-      </w:pPr>
-    </w:p>
-    <w:p>
-      <w:pPr>
-        <w:spacing w:line="360" w:lineRule="auto"/>
-        <w:ind w:firstLine="0"/>
-        <w:jc w:val="center"/>
-        <w:rPr>
-          <w:b/>
-        </w:rPr>
-      </w:pPr>
-    </w:p>
-    <w:p>
-      <w:pPr>
-        <w:spacing w:line="360" w:lineRule="auto"/>
-        <w:ind w:firstLine="0"/>
-        <w:jc w:val="center"/>
         <w:rPr>
           <w:b/>
         </w:rPr>
@@ -245,16 +214,6 @@
         </w:rPr>
         <w:t xml:space="preserve"> «Эмпирические методы программной инженерии»</w:t>
       </w:r>
-    </w:p>
-    <w:p>
-      <w:pPr>
-        <w:spacing w:line="360" w:lineRule="auto"/>
-        <w:ind w:firstLine="0"/>
-        <w:jc w:val="center"/>
-        <w:rPr>
-          <w:b/>
-        </w:rPr>
-      </w:pPr>
     </w:p>
     <w:p>
       <w:pPr>
@@ -425,67 +384,6 @@
       <w:pPr>
         <w:spacing w:line="360" w:lineRule="auto"/>
         <w:ind w:firstLine="0"/>
-      </w:pPr>
-    </w:p>
-    <w:p>
-      <w:pPr>
-        <w:spacing w:line="360" w:lineRule="auto"/>
-        <w:ind w:firstLine="0"/>
-      </w:pPr>
-    </w:p>
-    <w:p>
-      <w:pPr>
-        <w:spacing w:line="360" w:lineRule="auto"/>
-        <w:ind w:firstLine="0"/>
-        <w:jc w:val="center"/>
-      </w:pPr>
-    </w:p>
-    <w:p>
-      <w:pPr>
-        <w:spacing w:line="360" w:lineRule="auto"/>
-        <w:ind w:firstLine="0"/>
-        <w:jc w:val="center"/>
-      </w:pPr>
-    </w:p>
-    <w:p>
-      <w:pPr>
-        <w:spacing w:line="360" w:lineRule="auto"/>
-        <w:ind w:firstLine="0"/>
-        <w:jc w:val="center"/>
-      </w:pPr>
-    </w:p>
-    <w:p>
-      <w:pPr>
-        <w:spacing w:line="360" w:lineRule="auto"/>
-        <w:ind w:firstLine="0"/>
-        <w:jc w:val="center"/>
-      </w:pPr>
-    </w:p>
-    <w:p>
-      <w:pPr>
-        <w:spacing w:line="360" w:lineRule="auto"/>
-        <w:ind w:firstLine="0"/>
-        <w:jc w:val="center"/>
-      </w:pPr>
-    </w:p>
-    <w:p>
-      <w:pPr>
-        <w:spacing w:line="360" w:lineRule="auto"/>
-        <w:ind w:firstLine="0"/>
-        <w:jc w:val="center"/>
-      </w:pPr>
-    </w:p>
-    <w:p>
-      <w:pPr>
-        <w:spacing w:line="360" w:lineRule="auto"/>
-        <w:ind w:firstLine="0"/>
-        <w:jc w:val="center"/>
-      </w:pPr>
-    </w:p>
-    <w:p>
-      <w:pPr>
-        <w:spacing w:line="360" w:lineRule="auto"/>
-        <w:ind w:firstLine="0"/>
         <w:jc w:val="center"/>
       </w:pPr>
     </w:p>
@@ -524,10 +422,6 @@
         </w:rPr>
       </w:pPr>
       <w:r>
-        <w:br w:type="page"/>
-      </w:r>
-      <w:r>
-        <w:lastRenderedPageBreak/>
         <w:br w:type="page"/>
       </w:r>
       <w:r>
@@ -1438,6 +1332,10 @@
         <w:jc w:val="both"/>
       </w:pPr>
       <w:r>
+        <w:rPr>
+          <w:noProof/>
+          <w:lang w:eastAsia="ru-RU"/>
+        </w:rPr>
         <w:drawing>
           <wp:inline distT="0" distB="0" distL="0" distR="0">
             <wp:extent cx="5724525" cy="2276475"/>
@@ -1923,7 +1821,6 @@
         <w:rPr>
           <w:b/>
           <w:color w:val="000000"/>
-          <w:lang w:val="en-US"/>
         </w:rPr>
         <w:t xml:space="preserve"> </w:t>
       </w:r>
@@ -1941,7 +1838,6 @@
         <w:rPr>
           <w:i/>
           <w:color w:val="000000"/>
-          <w:lang w:val="en-US"/>
         </w:rPr>
       </w:pPr>
       <w:r>
@@ -1960,7 +1856,6 @@
       <w:r>
         <w:rPr>
           <w:color w:val="000000"/>
-          <w:lang w:val="en-US"/>
         </w:rPr>
         <w:t xml:space="preserve"> </w:t>
       </w:r>
@@ -1970,7 +1865,29 @@
           <w:color w:val="000000"/>
           <w:lang w:val="en-US"/>
         </w:rPr>
-        <w:t>hg branch.</w:t>
+        <w:t>hg</w:t>
+      </w:r>
+      <w:r>
+        <w:rPr>
+          <w:i/>
+          <w:color w:val="000000"/>
+        </w:rPr>
+        <w:t xml:space="preserve"> </w:t>
+      </w:r>
+      <w:r>
+        <w:rPr>
+          <w:i/>
+          <w:color w:val="000000"/>
+          <w:lang w:val="en-US"/>
+        </w:rPr>
+        <w:t>branch</w:t>
+      </w:r>
+      <w:r>
+        <w:rPr>
+          <w:i/>
+          <w:color w:val="000000"/>
+        </w:rPr>
+        <w:t>.</w:t>
       </w:r>
     </w:p>
     <w:p>
@@ -3087,7 +3004,6 @@
       <w:r>
         <w:rPr>
           <w:b/>
-          <w:lang w:val="en-US"/>
         </w:rPr>
         <w:tab/>
       </w:r>
@@ -4098,7 +4014,6 @@
         <w:rPr>
           <w:sz w:val="28"/>
           <w:szCs w:val="28"/>
-          <w:lang w:val="en-US"/>
         </w:rPr>
       </w:pPr>
       <w:r>
@@ -5633,9 +5548,6 @@
     <w:p>
       <w:pPr>
         <w:spacing w:line="360" w:lineRule="auto"/>
-        <w:rPr>
-          <w:lang w:val="en-US"/>
-        </w:rPr>
       </w:pPr>
       <w:r>
         <w:t xml:space="preserve">Познакомиться с фрагментами кода и окружением кода фрагментами (Фрагменты типа </w:t>
@@ -5667,23 +5579,20 @@
       <w:r>
         <w:rPr>
           <w:b/>
-          <w:lang w:val="en-US"/>
-        </w:rPr>
-        <w:t xml:space="preserve">3.1 </w:t>
-      </w:r>
-      <w:proofErr w:type="spellStart"/>
-      <w:r>
-        <w:rPr>
-          <w:b/>
-          <w:lang w:val="en-US"/>
-        </w:rPr>
-        <w:t>Вставка</w:t>
-      </w:r>
-      <w:proofErr w:type="spellEnd"/>
-      <w:r>
-        <w:rPr>
-          <w:b/>
-          <w:lang w:val="en-US"/>
+        </w:rPr>
+        <w:t xml:space="preserve">3.1 Вставка </w:t>
+      </w:r>
+      <w:proofErr w:type="gramStart"/>
+      <w:r>
+        <w:rPr>
+          <w:b/>
+        </w:rPr>
+        <w:t>готовых</w:t>
+      </w:r>
+      <w:proofErr w:type="gramEnd"/>
+      <w:r>
+        <w:rPr>
+          <w:b/>
         </w:rPr>
         <w:t xml:space="preserve"> </w:t>
       </w:r>
@@ -5691,23 +5600,6 @@
       <w:r>
         <w:rPr>
           <w:b/>
-          <w:lang w:val="en-US"/>
-        </w:rPr>
-        <w:t>готовых</w:t>
-      </w:r>
-      <w:proofErr w:type="spellEnd"/>
-      <w:r>
-        <w:rPr>
-          <w:b/>
-          <w:lang w:val="en-US"/>
-        </w:rPr>
-        <w:t xml:space="preserve"> </w:t>
-      </w:r>
-      <w:proofErr w:type="spellStart"/>
-      <w:r>
-        <w:rPr>
-          <w:b/>
-          <w:lang w:val="en-US"/>
         </w:rPr>
         <w:t>снипетов</w:t>
       </w:r>
@@ -5992,9 +5884,6 @@
     <w:p>
       <w:pPr>
         <w:spacing w:line="360" w:lineRule="auto"/>
-        <w:rPr>
-          <w:lang w:val="en-US"/>
-        </w:rPr>
       </w:pPr>
       <w:r>
         <w:t xml:space="preserve">Возьмем </w:t>
@@ -6993,9 +6882,6 @@
         </w:rPr>
       </w:pPr>
       <w:r>
-        <w:rPr>
-          <w:lang w:val="en-US"/>
-        </w:rPr>
         <w:tab/>
       </w:r>
       <w:r>
@@ -7027,7 +6913,6 @@
       <w:r>
         <w:rPr>
           <w:b/>
-          <w:lang w:val="en-US"/>
         </w:rPr>
         <w:tab/>
       </w:r>
@@ -7952,20 +7837,37 @@
         <w:rPr>
           <w:sz w:val="28"/>
           <w:szCs w:val="28"/>
-        </w:rPr>
-      </w:pPr>
-      <w:r>
-        <w:rPr>
-          <w:sz w:val="28"/>
-          <w:szCs w:val="28"/>
-        </w:rPr>
-        <w:t>Шаблоны Т</w:t>
+          <w:lang w:val="en-US"/>
+        </w:rPr>
+      </w:pPr>
+      <w:r>
+        <w:rPr>
+          <w:sz w:val="28"/>
+          <w:szCs w:val="28"/>
+        </w:rPr>
+        <w:t>Шаблоны</w:t>
+      </w:r>
+      <w:r>
+        <w:rPr>
+          <w:sz w:val="28"/>
+          <w:szCs w:val="28"/>
+          <w:lang w:val="en-US"/>
+        </w:rPr>
+        <w:t xml:space="preserve"> </w:t>
+      </w:r>
+      <w:r>
+        <w:rPr>
+          <w:sz w:val="28"/>
+          <w:szCs w:val="28"/>
+        </w:rPr>
+        <w:t>Т</w:t>
       </w:r>
       <w:proofErr w:type="gramStart"/>
       <w:r>
         <w:rPr>
           <w:sz w:val="28"/>
           <w:szCs w:val="28"/>
+          <w:lang w:val="en-US"/>
         </w:rPr>
         <w:t>4</w:t>
       </w:r>
@@ -7974,40 +7876,24 @@
         <w:rPr>
           <w:sz w:val="28"/>
           <w:szCs w:val="28"/>
-        </w:rPr>
-        <w:t xml:space="preserve"> в </w:t>
-      </w:r>
-      <w:proofErr w:type="spellStart"/>
-      <w:r>
-        <w:rPr>
-          <w:sz w:val="28"/>
-          <w:szCs w:val="28"/>
-        </w:rPr>
-        <w:t>Visual</w:t>
-      </w:r>
-      <w:proofErr w:type="spellEnd"/>
-      <w:r>
-        <w:rPr>
-          <w:sz w:val="28"/>
-          <w:szCs w:val="28"/>
+          <w:lang w:val="en-US"/>
         </w:rPr>
         <w:t xml:space="preserve"> </w:t>
       </w:r>
-      <w:proofErr w:type="spellStart"/>
-      <w:r>
-        <w:rPr>
-          <w:sz w:val="28"/>
-          <w:szCs w:val="28"/>
-        </w:rPr>
-        <w:t>Studio</w:t>
-      </w:r>
-      <w:proofErr w:type="spellEnd"/>
-      <w:r>
-        <w:rPr>
-          <w:sz w:val="28"/>
-          <w:szCs w:val="28"/>
-        </w:rPr>
-        <w:t xml:space="preserve">. </w:t>
+      <w:r>
+        <w:rPr>
+          <w:sz w:val="28"/>
+          <w:szCs w:val="28"/>
+        </w:rPr>
+        <w:t>в</w:t>
+      </w:r>
+      <w:r>
+        <w:rPr>
+          <w:sz w:val="28"/>
+          <w:szCs w:val="28"/>
+          <w:lang w:val="en-US"/>
+        </w:rPr>
+        <w:t xml:space="preserve"> Visual Studio. </w:t>
       </w:r>
     </w:p>
     <w:p>
@@ -8017,6 +7903,7 @@
         <w:rPr>
           <w:sz w:val="28"/>
           <w:szCs w:val="28"/>
+          <w:lang w:val="en-US"/>
         </w:rPr>
       </w:pPr>
     </w:p>
@@ -8355,7 +8242,13 @@
         </w:rPr>
       </w:pPr>
       <w:r>
-        <w:t xml:space="preserve">Добавим </w:t>
+        <w:t>Добавим</w:t>
+      </w:r>
+      <w:r>
+        <w:rPr>
+          <w:lang w:val="en-US"/>
+        </w:rPr>
+        <w:t xml:space="preserve"> </w:t>
       </w:r>
       <w:proofErr w:type="spellStart"/>
       <w:r>
@@ -8363,7 +8256,28 @@
       </w:r>
       <w:proofErr w:type="spellEnd"/>
       <w:r>
-        <w:t xml:space="preserve"> секций в </w:t>
+        <w:rPr>
+          <w:lang w:val="en-US"/>
+        </w:rPr>
+        <w:t xml:space="preserve"> </w:t>
+      </w:r>
+      <w:r>
+        <w:t>секций</w:t>
+      </w:r>
+      <w:r>
+        <w:rPr>
+          <w:lang w:val="en-US"/>
+        </w:rPr>
+        <w:t xml:space="preserve"> </w:t>
+      </w:r>
+      <w:r>
+        <w:t>в</w:t>
+      </w:r>
+      <w:r>
+        <w:rPr>
+          <w:lang w:val="en-US"/>
+        </w:rPr>
+        <w:t xml:space="preserve"> </w:t>
       </w:r>
       <w:proofErr w:type="spellStart"/>
       <w:r>
@@ -9645,6 +9559,7 @@
           <w:color w:val="000000"/>
           <w:sz w:val="19"/>
           <w:szCs w:val="19"/>
+          <w:lang w:val="en-US"/>
         </w:rPr>
       </w:pPr>
       <w:r>
@@ -9677,23 +9592,25 @@
         </w:rPr>
         <w:tab/>
       </w:r>
-      <w:proofErr w:type="spellStart"/>
-      <w:r>
-        <w:rPr>
-          <w:rFonts w:ascii="Consolas" w:hAnsi="Consolas" w:cs="Consolas"/>
-          <w:color w:val="000000"/>
-          <w:sz w:val="19"/>
-          <w:szCs w:val="19"/>
+      <w:proofErr w:type="gramStart"/>
+      <w:r>
+        <w:rPr>
+          <w:rFonts w:ascii="Consolas" w:hAnsi="Consolas" w:cs="Consolas"/>
+          <w:color w:val="000000"/>
+          <w:sz w:val="19"/>
+          <w:szCs w:val="19"/>
+          <w:lang w:val="en-US"/>
         </w:rPr>
         <w:t>break</w:t>
       </w:r>
-      <w:proofErr w:type="spellEnd"/>
-      <w:r>
-        <w:rPr>
-          <w:rFonts w:ascii="Consolas" w:hAnsi="Consolas" w:cs="Consolas"/>
-          <w:color w:val="000000"/>
-          <w:sz w:val="19"/>
-          <w:szCs w:val="19"/>
+      <w:proofErr w:type="gramEnd"/>
+      <w:r>
+        <w:rPr>
+          <w:rFonts w:ascii="Consolas" w:hAnsi="Consolas" w:cs="Consolas"/>
+          <w:color w:val="000000"/>
+          <w:sz w:val="19"/>
+          <w:szCs w:val="19"/>
+          <w:lang w:val="en-US"/>
         </w:rPr>
         <w:t xml:space="preserve">; </w:t>
       </w:r>
@@ -9709,14 +9626,16 @@
           <w:color w:val="000000"/>
           <w:sz w:val="19"/>
           <w:szCs w:val="19"/>
-        </w:rPr>
-      </w:pPr>
-      <w:r>
-        <w:rPr>
-          <w:rFonts w:ascii="Consolas" w:hAnsi="Consolas" w:cs="Consolas"/>
-          <w:color w:val="000000"/>
-          <w:sz w:val="19"/>
-          <w:szCs w:val="19"/>
+          <w:lang w:val="en-US"/>
+        </w:rPr>
+      </w:pPr>
+      <w:r>
+        <w:rPr>
+          <w:rFonts w:ascii="Consolas" w:hAnsi="Consolas" w:cs="Consolas"/>
+          <w:color w:val="000000"/>
+          <w:sz w:val="19"/>
+          <w:szCs w:val="19"/>
+          <w:lang w:val="en-US"/>
         </w:rPr>
         <w:tab/>
         <w:t xml:space="preserve">} </w:t>
@@ -9733,56 +9652,40 @@
           <w:color w:val="000000"/>
           <w:sz w:val="19"/>
           <w:szCs w:val="19"/>
-        </w:rPr>
-      </w:pPr>
-      <w:r>
-        <w:rPr>
-          <w:rFonts w:ascii="Consolas" w:hAnsi="Consolas" w:cs="Consolas"/>
-          <w:color w:val="000000"/>
-          <w:sz w:val="19"/>
-          <w:szCs w:val="19"/>
+          <w:lang w:val="en-US"/>
+        </w:rPr>
+      </w:pPr>
+      <w:r>
+        <w:rPr>
+          <w:rFonts w:ascii="Consolas" w:hAnsi="Consolas" w:cs="Consolas"/>
+          <w:color w:val="000000"/>
+          <w:sz w:val="19"/>
+          <w:szCs w:val="19"/>
+          <w:lang w:val="en-US"/>
         </w:rPr>
         <w:tab/>
       </w:r>
-      <w:proofErr w:type="spellStart"/>
-      <w:r>
-        <w:rPr>
-          <w:rFonts w:ascii="Consolas" w:hAnsi="Consolas" w:cs="Consolas"/>
-          <w:color w:val="000000"/>
-          <w:sz w:val="19"/>
-          <w:szCs w:val="19"/>
+      <w:proofErr w:type="gramStart"/>
+      <w:r>
+        <w:rPr>
+          <w:rFonts w:ascii="Consolas" w:hAnsi="Consolas" w:cs="Consolas"/>
+          <w:color w:val="000000"/>
+          <w:sz w:val="19"/>
+          <w:szCs w:val="19"/>
+          <w:lang w:val="en-US"/>
         </w:rPr>
         <w:t>return</w:t>
       </w:r>
-      <w:proofErr w:type="spellEnd"/>
-      <w:r>
-        <w:rPr>
-          <w:rFonts w:ascii="Consolas" w:hAnsi="Consolas" w:cs="Consolas"/>
-          <w:color w:val="000000"/>
-          <w:sz w:val="19"/>
-          <w:szCs w:val="19"/>
-        </w:rPr>
-        <w:t xml:space="preserve"> </w:t>
-      </w:r>
-      <w:proofErr w:type="spellStart"/>
-      <w:r>
-        <w:rPr>
-          <w:rFonts w:ascii="Consolas" w:hAnsi="Consolas" w:cs="Consolas"/>
-          <w:color w:val="000000"/>
-          <w:sz w:val="19"/>
-          <w:szCs w:val="19"/>
-        </w:rPr>
-        <w:t>result</w:t>
-      </w:r>
-      <w:proofErr w:type="spellEnd"/>
-      <w:r>
-        <w:rPr>
-          <w:rFonts w:ascii="Consolas" w:hAnsi="Consolas" w:cs="Consolas"/>
-          <w:color w:val="000000"/>
-          <w:sz w:val="19"/>
-          <w:szCs w:val="19"/>
-        </w:rPr>
-        <w:t xml:space="preserve">; </w:t>
+      <w:proofErr w:type="gramEnd"/>
+      <w:r>
+        <w:rPr>
+          <w:rFonts w:ascii="Consolas" w:hAnsi="Consolas" w:cs="Consolas"/>
+          <w:color w:val="000000"/>
+          <w:sz w:val="19"/>
+          <w:szCs w:val="19"/>
+          <w:lang w:val="en-US"/>
+        </w:rPr>
+        <w:t xml:space="preserve"> result; </w:t>
       </w:r>
     </w:p>
     <w:p>
@@ -9852,25 +9755,28 @@
           <w:color w:val="000000"/>
           <w:sz w:val="19"/>
           <w:szCs w:val="19"/>
-        </w:rPr>
-      </w:pPr>
-      <w:proofErr w:type="spellStart"/>
+          <w:lang w:val="en-US"/>
+        </w:rPr>
+      </w:pPr>
+      <w:proofErr w:type="gramStart"/>
       <w:r>
         <w:rPr>
           <w:rFonts w:ascii="Consolas" w:hAnsi="Consolas" w:cs="Consolas"/>
           <w:color w:val="0000FF"/>
           <w:sz w:val="19"/>
           <w:szCs w:val="19"/>
+          <w:lang w:val="en-US"/>
         </w:rPr>
         <w:t>class</w:t>
       </w:r>
-      <w:proofErr w:type="spellEnd"/>
-      <w:r>
-        <w:rPr>
-          <w:rFonts w:ascii="Consolas" w:hAnsi="Consolas" w:cs="Consolas"/>
-          <w:color w:val="000000"/>
-          <w:sz w:val="19"/>
-          <w:szCs w:val="19"/>
+      <w:proofErr w:type="gramEnd"/>
+      <w:r>
+        <w:rPr>
+          <w:rFonts w:ascii="Consolas" w:hAnsi="Consolas" w:cs="Consolas"/>
+          <w:color w:val="000000"/>
+          <w:sz w:val="19"/>
+          <w:szCs w:val="19"/>
+          <w:lang w:val="en-US"/>
         </w:rPr>
         <w:t xml:space="preserve"> </w:t>
       </w:r>
@@ -9881,6 +9787,7 @@
           <w:color w:val="2B91AF"/>
           <w:sz w:val="19"/>
           <w:szCs w:val="19"/>
+          <w:lang w:val="en-US"/>
         </w:rPr>
         <w:t>MyClass</w:t>
       </w:r>
@@ -9891,20 +9798,10 @@
           <w:color w:val="000000"/>
           <w:sz w:val="19"/>
           <w:szCs w:val="19"/>
-        </w:rPr>
-        <w:t xml:space="preserve"> </w:t>
-      </w:r>
-      <w:proofErr w:type="gramStart"/>
-      <w:r>
-        <w:rPr>
-          <w:rFonts w:ascii="Consolas" w:hAnsi="Consolas" w:cs="Consolas"/>
-          <w:color w:val="000000"/>
-          <w:sz w:val="19"/>
-          <w:szCs w:val="19"/>
-        </w:rPr>
-        <w:t xml:space="preserve">{ </w:t>
-      </w:r>
-      <w:proofErr w:type="gramEnd"/>
+          <w:lang w:val="en-US"/>
+        </w:rPr>
+        <w:t xml:space="preserve"> { </w:t>
+      </w:r>
     </w:p>
     <w:p>
       <w:pPr>
@@ -9926,6 +9823,7 @@
           <w:color w:val="000000"/>
           <w:sz w:val="19"/>
           <w:szCs w:val="19"/>
+          <w:lang w:val="en-US"/>
         </w:rPr>
         <w:tab/>
       </w:r>
@@ -10423,7 +10321,6 @@
           <w:color w:val="000000"/>
           <w:sz w:val="19"/>
           <w:szCs w:val="19"/>
-          <w:lang w:val="en-US"/>
         </w:rPr>
       </w:pPr>
       <w:r>
@@ -10435,6 +10332,14 @@
           <w:lang w:val="en-US"/>
         </w:rPr>
         <w:tab/>
+      </w:r>
+      <w:r>
+        <w:rPr>
+          <w:rFonts w:ascii="Consolas" w:hAnsi="Consolas" w:cs="Consolas"/>
+          <w:color w:val="000000"/>
+          <w:sz w:val="19"/>
+          <w:szCs w:val="19"/>
+        </w:rPr>
         <w:t xml:space="preserve">} </w:t>
       </w:r>
     </w:p>
@@ -10449,16 +10354,14 @@
           <w:color w:val="000000"/>
           <w:sz w:val="19"/>
           <w:szCs w:val="19"/>
-          <w:lang w:val="en-US"/>
-        </w:rPr>
-      </w:pPr>
-      <w:r>
-        <w:rPr>
-          <w:rFonts w:ascii="Consolas" w:hAnsi="Consolas" w:cs="Consolas"/>
-          <w:color w:val="000000"/>
-          <w:sz w:val="19"/>
-          <w:szCs w:val="19"/>
-          <w:lang w:val="en-US"/>
+        </w:rPr>
+      </w:pPr>
+      <w:r>
+        <w:rPr>
+          <w:rFonts w:ascii="Consolas" w:hAnsi="Consolas" w:cs="Consolas"/>
+          <w:color w:val="000000"/>
+          <w:sz w:val="19"/>
+          <w:szCs w:val="19"/>
         </w:rPr>
         <w:t xml:space="preserve"> </w:t>
       </w:r>
@@ -10474,16 +10377,14 @@
           <w:color w:val="000000"/>
           <w:sz w:val="19"/>
           <w:szCs w:val="19"/>
-          <w:lang w:val="en-US"/>
-        </w:rPr>
-      </w:pPr>
-      <w:r>
-        <w:rPr>
-          <w:rFonts w:ascii="Consolas" w:hAnsi="Consolas" w:cs="Consolas"/>
-          <w:color w:val="000000"/>
-          <w:sz w:val="19"/>
-          <w:szCs w:val="19"/>
-          <w:lang w:val="en-US"/>
+        </w:rPr>
+      </w:pPr>
+      <w:r>
+        <w:rPr>
+          <w:rFonts w:ascii="Consolas" w:hAnsi="Consolas" w:cs="Consolas"/>
+          <w:color w:val="000000"/>
+          <w:sz w:val="19"/>
+          <w:szCs w:val="19"/>
         </w:rPr>
         <w:t xml:space="preserve">} </w:t>
       </w:r>
@@ -10499,7 +10400,6 @@
           <w:color w:val="000000"/>
           <w:sz w:val="19"/>
           <w:szCs w:val="19"/>
-          <w:lang w:val="en-US"/>
         </w:rPr>
       </w:pPr>
     </w:p>
@@ -10512,7 +10412,6 @@
         <w:ind w:left="709" w:firstLine="0"/>
         <w:rPr>
           <w:b/>
-          <w:lang w:val="en-US"/>
         </w:rPr>
       </w:pPr>
       <w:r>
@@ -10777,6 +10676,7 @@
   <w:style w:type="character" w:default="1" w:styleId="a0">
     <w:name w:val="Default Paragraph Font"/>
     <w:uiPriority w:val="1"/>
+    <w:semiHidden/>
     <w:unhideWhenUsed/>
   </w:style>
   <w:style w:type="table" w:default="1" w:styleId="a1">

</xml_diff>